<commit_message>
Please check hurtmeplanty task
</commit_message>
<xml_diff>
--- a/hurtmeplanty.docx
+++ b/hurtmeplanty.docx
@@ -2,6 +2,100 @@
 <file path=word/document.xml><?xml version="1.0" encoding="utf-8"?>
 <w:document xmlns:wpc="http://schemas.microsoft.com/office/word/2010/wordprocessingCanvas" xmlns:cx="http://schemas.microsoft.com/office/drawing/2014/chartex" xmlns:cx1="http://schemas.microsoft.com/office/drawing/2015/9/8/chartex" xmlns:cx2="http://schemas.microsoft.com/office/drawing/2015/10/21/chartex" xmlns:cx3="http://schemas.microsoft.com/office/drawing/2016/5/9/chartex" xmlns:cx4="http://schemas.microsoft.com/office/drawing/2016/5/10/chartex" xmlns:cx5="http://schemas.microsoft.com/office/drawing/2016/5/11/chartex" xmlns:cx6="http://schemas.microsoft.com/office/drawing/2016/5/12/chartex" xmlns:cx7="http://schemas.microsoft.com/office/drawing/2016/5/13/chartex" xmlns:cx8="http://schemas.microsoft.com/office/drawing/2016/5/14/chartex" xmlns:mc="http://schemas.openxmlformats.org/markup-compatibility/2006" xmlns:aink="http://schemas.microsoft.com/office/drawing/2016/ink" xmlns:am3d="http://schemas.microsoft.com/office/drawing/2017/model3d" xmlns:o="urn:schemas-microsoft-com:office:office" xmlns:r="http://schemas.openxmlformats.org/officeDocument/2006/relationships" xmlns:m="http://schemas.openxmlformats.org/officeDocument/2006/math" xmlns:v="urn:schemas-microsoft-com:vml" xmlns:wp14="http://schemas.microsoft.com/office/word/2010/wordprocessingDrawing" xmlns:wp="http://schemas.openxmlformats.org/drawingml/2006/wordprocessingDrawing" xmlns:w10="urn:schemas-microsoft-com:office:word" xmlns:w="http://schemas.openxmlformats.org/wordprocessingml/2006/main" xmlns:w14="http://schemas.microsoft.com/office/word/2010/wordml" xmlns:w15="http://schemas.microsoft.com/office/word/2012/wordml" xmlns:w16cex="http://schemas.microsoft.com/office/word/2018/wordml/cex" xmlns:w16cid="http://schemas.microsoft.com/office/word/2016/wordml/cid" xmlns:w16="http://schemas.microsoft.com/office/word/2018/wordml" xmlns:w16sdtdh="http://schemas.microsoft.com/office/word/2020/wordml/sdtdatahash" xmlns:w16se="http://schemas.microsoft.com/office/word/2015/wordml/symex" xmlns:wpg="http://schemas.microsoft.com/office/word/2010/wordprocessingGroup" xmlns:wpi="http://schemas.microsoft.com/office/word/2010/wordprocessingInk" xmlns:wne="http://schemas.microsoft.com/office/word/2006/wordml" xmlns:wps="http://schemas.microsoft.com/office/word/2010/wordprocessingShape" mc:Ignorable="w14 w15 w16se w16cid w16 w16cex w16sdtdh wp14">
   <w:body>
+    <w:p>
+      <w:pPr>
+        <w:pStyle w:val="BodyText"/>
+        <w:ind w:left="1080"/>
+        <w:jc w:val="both"/>
+        <w:rPr>
+          <w:rFonts w:ascii="Source Sans Pro" w:hAnsi="Source Sans Pro"/>
+          <w:b/>
+          <w:bCs/>
+          <w:sz w:val="24"/>
+          <w:szCs w:val="24"/>
+        </w:rPr>
+      </w:pPr>
+      <w:r>
+        <w:rPr>
+          <w:b/>
+          <w:bCs/>
+          <w:color w:val="FF0000"/>
+          <w:sz w:val="24"/>
+          <w:szCs w:val="24"/>
+        </w:rPr>
+        <w:t>4.5</w:t>
+      </w:r>
+      <w:r>
+        <w:rPr>
+          <w:rFonts w:ascii="Source Sans Pro" w:hAnsi="Source Sans Pro"/>
+          <w:b/>
+          <w:bCs/>
+          <w:color w:val="FF0000"/>
+          <w:sz w:val="24"/>
+          <w:szCs w:val="24"/>
+        </w:rPr>
+        <w:t xml:space="preserve"> </w:t>
+      </w:r>
+      <w:r>
+        <w:rPr>
+          <w:rFonts w:ascii="Source Sans Pro" w:hAnsi="Source Sans Pro"/>
+          <w:b/>
+          <w:bCs/>
+          <w:sz w:val="24"/>
+          <w:szCs w:val="24"/>
+        </w:rPr>
+        <w:t>Make rebase of ‘storm’ branch in the way it contains the last commit from ‘master’ branch.</w:t>
+      </w:r>
+    </w:p>
+    <w:p>
+      <w:pPr>
+        <w:pStyle w:val="BodyText"/>
+        <w:ind w:left="1080"/>
+        <w:jc w:val="both"/>
+        <w:rPr>
+          <w:rFonts w:ascii="Source Sans Pro" w:hAnsi="Source Sans Pro"/>
+          <w:b/>
+          <w:bCs/>
+          <w:i/>
+          <w:iCs/>
+          <w:sz w:val="24"/>
+          <w:szCs w:val="24"/>
+        </w:rPr>
+      </w:pPr>
+      <w:r>
+        <w:rPr>
+          <w:b/>
+          <w:bCs/>
+          <w:i/>
+          <w:iCs/>
+          <w:sz w:val="24"/>
+          <w:szCs w:val="24"/>
+        </w:rPr>
+        <w:t>Use command: git pull –-rebase origin main</w:t>
+      </w:r>
+      <w:r>
+        <w:rPr>
+          <w:b/>
+          <w:bCs/>
+          <w:i/>
+          <w:iCs/>
+          <w:sz w:val="24"/>
+          <w:szCs w:val="24"/>
+        </w:rPr>
+        <w:t>, from storm branch</w:t>
+      </w:r>
+      <w:r>
+        <w:rPr>
+          <w:b/>
+          <w:bCs/>
+          <w:i/>
+          <w:iCs/>
+          <w:sz w:val="24"/>
+          <w:szCs w:val="24"/>
+        </w:rPr>
+        <w:t xml:space="preserve">  </w:t>
+      </w:r>
+    </w:p>
     <w:p>
       <w:r>
         <w:rPr>
@@ -25,7 +119,7 @@
                     </pic:cNvPicPr>
                   </pic:nvPicPr>
                   <pic:blipFill>
-                    <a:blip r:embed="rId4">
+                    <a:blip r:embed="rId7">
                       <a:extLst>
                         <a:ext uri="{28A0092B-C50C-407E-A947-70E740481C1C}">
                           <a14:useLocalDpi xmlns:a14="http://schemas.microsoft.com/office/drawing/2010/main" val="0"/>
@@ -65,6 +159,188 @@
     </w:sectPr>
   </w:body>
 </w:document>
+</file>
+
+<file path=word/endnotes.xml><?xml version="1.0" encoding="utf-8"?>
+<w:endnotes xmlns:wpc="http://schemas.microsoft.com/office/word/2010/wordprocessingCanvas" xmlns:cx="http://schemas.microsoft.com/office/drawing/2014/chartex" xmlns:cx1="http://schemas.microsoft.com/office/drawing/2015/9/8/chartex" xmlns:cx2="http://schemas.microsoft.com/office/drawing/2015/10/21/chartex" xmlns:cx3="http://schemas.microsoft.com/office/drawing/2016/5/9/chartex" xmlns:cx4="http://schemas.microsoft.com/office/drawing/2016/5/10/chartex" xmlns:cx5="http://schemas.microsoft.com/office/drawing/2016/5/11/chartex" xmlns:cx6="http://schemas.microsoft.com/office/drawing/2016/5/12/chartex" xmlns:cx7="http://schemas.microsoft.com/office/drawing/2016/5/13/chartex" xmlns:cx8="http://schemas.microsoft.com/office/drawing/2016/5/14/chartex" xmlns:mc="http://schemas.openxmlformats.org/markup-compatibility/2006" xmlns:aink="http://schemas.microsoft.com/office/drawing/2016/ink" xmlns:am3d="http://schemas.microsoft.com/office/drawing/2017/model3d" xmlns:o="urn:schemas-microsoft-com:office:office" xmlns:r="http://schemas.openxmlformats.org/officeDocument/2006/relationships" xmlns:m="http://schemas.openxmlformats.org/officeDocument/2006/math" xmlns:v="urn:schemas-microsoft-com:vml" xmlns:wp14="http://schemas.microsoft.com/office/word/2010/wordprocessingDrawing" xmlns:wp="http://schemas.openxmlformats.org/drawingml/2006/wordprocessingDrawing" xmlns:w10="urn:schemas-microsoft-com:office:word" xmlns:w="http://schemas.openxmlformats.org/wordprocessingml/2006/main" xmlns:w14="http://schemas.microsoft.com/office/word/2010/wordml" xmlns:w15="http://schemas.microsoft.com/office/word/2012/wordml" xmlns:w16cex="http://schemas.microsoft.com/office/word/2018/wordml/cex" xmlns:w16cid="http://schemas.microsoft.com/office/word/2016/wordml/cid" xmlns:w16="http://schemas.microsoft.com/office/word/2018/wordml" xmlns:w16sdtdh="http://schemas.microsoft.com/office/word/2020/wordml/sdtdatahash" xmlns:w16se="http://schemas.microsoft.com/office/word/2015/wordml/symex" xmlns:wpg="http://schemas.microsoft.com/office/word/2010/wordprocessingGroup" xmlns:wpi="http://schemas.microsoft.com/office/word/2010/wordprocessingInk" xmlns:wne="http://schemas.microsoft.com/office/word/2006/wordml" xmlns:wps="http://schemas.microsoft.com/office/word/2010/wordprocessingShape" mc:Ignorable="w14 w15 w16se w16cid w16 w16cex w16sdtdh wp14">
+  <w:endnote w:type="separator" w:id="-1">
+    <w:p>
+      <w:pPr>
+        <w:spacing w:after="0" w:line="240" w:lineRule="auto"/>
+      </w:pPr>
+      <w:r>
+        <w:separator/>
+      </w:r>
+    </w:p>
+  </w:endnote>
+  <w:endnote w:type="continuationSeparator" w:id="0">
+    <w:p>
+      <w:pPr>
+        <w:spacing w:after="0" w:line="240" w:lineRule="auto"/>
+      </w:pPr>
+      <w:r>
+        <w:continuationSeparator/>
+      </w:r>
+    </w:p>
+  </w:endnote>
+</w:endnotes>
+</file>
+
+<file path=word/footnotes.xml><?xml version="1.0" encoding="utf-8"?>
+<w:footnotes xmlns:wpc="http://schemas.microsoft.com/office/word/2010/wordprocessingCanvas" xmlns:cx="http://schemas.microsoft.com/office/drawing/2014/chartex" xmlns:cx1="http://schemas.microsoft.com/office/drawing/2015/9/8/chartex" xmlns:cx2="http://schemas.microsoft.com/office/drawing/2015/10/21/chartex" xmlns:cx3="http://schemas.microsoft.com/office/drawing/2016/5/9/chartex" xmlns:cx4="http://schemas.microsoft.com/office/drawing/2016/5/10/chartex" xmlns:cx5="http://schemas.microsoft.com/office/drawing/2016/5/11/chartex" xmlns:cx6="http://schemas.microsoft.com/office/drawing/2016/5/12/chartex" xmlns:cx7="http://schemas.microsoft.com/office/drawing/2016/5/13/chartex" xmlns:cx8="http://schemas.microsoft.com/office/drawing/2016/5/14/chartex" xmlns:mc="http://schemas.openxmlformats.org/markup-compatibility/2006" xmlns:aink="http://schemas.microsoft.com/office/drawing/2016/ink" xmlns:am3d="http://schemas.microsoft.com/office/drawing/2017/model3d" xmlns:o="urn:schemas-microsoft-com:office:office" xmlns:r="http://schemas.openxmlformats.org/officeDocument/2006/relationships" xmlns:m="http://schemas.openxmlformats.org/officeDocument/2006/math" xmlns:v="urn:schemas-microsoft-com:vml" xmlns:wp14="http://schemas.microsoft.com/office/word/2010/wordprocessingDrawing" xmlns:wp="http://schemas.openxmlformats.org/drawingml/2006/wordprocessingDrawing" xmlns:w10="urn:schemas-microsoft-com:office:word" xmlns:w="http://schemas.openxmlformats.org/wordprocessingml/2006/main" xmlns:w14="http://schemas.microsoft.com/office/word/2010/wordml" xmlns:w15="http://schemas.microsoft.com/office/word/2012/wordml" xmlns:w16cex="http://schemas.microsoft.com/office/word/2018/wordml/cex" xmlns:w16cid="http://schemas.microsoft.com/office/word/2016/wordml/cid" xmlns:w16="http://schemas.microsoft.com/office/word/2018/wordml" xmlns:w16sdtdh="http://schemas.microsoft.com/office/word/2020/wordml/sdtdatahash" xmlns:w16se="http://schemas.microsoft.com/office/word/2015/wordml/symex" xmlns:wpg="http://schemas.microsoft.com/office/word/2010/wordprocessingGroup" xmlns:wpi="http://schemas.microsoft.com/office/word/2010/wordprocessingInk" xmlns:wne="http://schemas.microsoft.com/office/word/2006/wordml" xmlns:wps="http://schemas.microsoft.com/office/word/2010/wordprocessingShape" mc:Ignorable="w14 w15 w16se w16cid w16 w16cex w16sdtdh wp14">
+  <w:footnote w:type="separator" w:id="-1">
+    <w:p>
+      <w:pPr>
+        <w:spacing w:after="0" w:line="240" w:lineRule="auto"/>
+      </w:pPr>
+      <w:r>
+        <w:separator/>
+      </w:r>
+    </w:p>
+  </w:footnote>
+  <w:footnote w:type="continuationSeparator" w:id="0">
+    <w:p>
+      <w:pPr>
+        <w:spacing w:after="0" w:line="240" w:lineRule="auto"/>
+      </w:pPr>
+      <w:r>
+        <w:continuationSeparator/>
+      </w:r>
+    </w:p>
+  </w:footnote>
+</w:footnotes>
+</file>
+
+<file path=word/numbering.xml><?xml version="1.0" encoding="utf-8"?>
+<w:numbering xmlns:wpc="http://schemas.microsoft.com/office/word/2010/wordprocessingCanvas" xmlns:cx="http://schemas.microsoft.com/office/drawing/2014/chartex" xmlns:cx1="http://schemas.microsoft.com/office/drawing/2015/9/8/chartex" xmlns:cx2="http://schemas.microsoft.com/office/drawing/2015/10/21/chartex" xmlns:cx3="http://schemas.microsoft.com/office/drawing/2016/5/9/chartex" xmlns:cx4="http://schemas.microsoft.com/office/drawing/2016/5/10/chartex" xmlns:cx5="http://schemas.microsoft.com/office/drawing/2016/5/11/chartex" xmlns:cx6="http://schemas.microsoft.com/office/drawing/2016/5/12/chartex" xmlns:cx7="http://schemas.microsoft.com/office/drawing/2016/5/13/chartex" xmlns:cx8="http://schemas.microsoft.com/office/drawing/2016/5/14/chartex" xmlns:mc="http://schemas.openxmlformats.org/markup-compatibility/2006" xmlns:aink="http://schemas.microsoft.com/office/drawing/2016/ink" xmlns:am3d="http://schemas.microsoft.com/office/drawing/2017/model3d" xmlns:o="urn:schemas-microsoft-com:office:office" xmlns:r="http://schemas.openxmlformats.org/officeDocument/2006/relationships" xmlns:m="http://schemas.openxmlformats.org/officeDocument/2006/math" xmlns:v="urn:schemas-microsoft-com:vml" xmlns:wp14="http://schemas.microsoft.com/office/word/2010/wordprocessingDrawing" xmlns:wp="http://schemas.openxmlformats.org/drawingml/2006/wordprocessingDrawing" xmlns:w10="urn:schemas-microsoft-com:office:word" xmlns:w="http://schemas.openxmlformats.org/wordprocessingml/2006/main" xmlns:w14="http://schemas.microsoft.com/office/word/2010/wordml" xmlns:w15="http://schemas.microsoft.com/office/word/2012/wordml" xmlns:w16cex="http://schemas.microsoft.com/office/word/2018/wordml/cex" xmlns:w16cid="http://schemas.microsoft.com/office/word/2016/wordml/cid" xmlns:w16="http://schemas.microsoft.com/office/word/2018/wordml" xmlns:w16sdtdh="http://schemas.microsoft.com/office/word/2020/wordml/sdtdatahash" xmlns:w16se="http://schemas.microsoft.com/office/word/2015/wordml/symex" xmlns:wpg="http://schemas.microsoft.com/office/word/2010/wordprocessingGroup" xmlns:wpi="http://schemas.microsoft.com/office/word/2010/wordprocessingInk" xmlns:wne="http://schemas.microsoft.com/office/word/2006/wordml" xmlns:wps="http://schemas.microsoft.com/office/word/2010/wordprocessingShape" mc:Ignorable="w14 w15 w16se w16cid w16 w16cex w16sdtdh wp14">
+  <w:abstractNum w:abstractNumId="0" w15:restartNumberingAfterBreak="0">
+    <w:nsid w:val="03DE789E"/>
+    <w:multiLevelType w:val="multilevel"/>
+    <w:tmpl w:val="B41E601C"/>
+    <w:lvl w:ilvl="0">
+      <w:start w:val="1"/>
+      <w:numFmt w:val="decimal"/>
+      <w:lvlText w:val="%1."/>
+      <w:lvlJc w:val="left"/>
+      <w:pPr>
+        <w:ind w:left="720" w:hanging="360"/>
+      </w:pPr>
+      <w:rPr>
+        <w:rFonts w:hint="default"/>
+        <w:b/>
+        <w:color w:val="A5A5A5" w:themeColor="accent3"/>
+      </w:rPr>
+    </w:lvl>
+    <w:lvl w:ilvl="1">
+      <w:start w:val="1"/>
+      <w:numFmt w:val="decimal"/>
+      <w:isLgl/>
+      <w:lvlText w:val="%1.%2"/>
+      <w:lvlJc w:val="left"/>
+      <w:pPr>
+        <w:ind w:left="1440" w:hanging="360"/>
+      </w:pPr>
+      <w:rPr>
+        <w:rFonts w:hint="default"/>
+        <w:b/>
+      </w:rPr>
+    </w:lvl>
+    <w:lvl w:ilvl="2">
+      <w:start w:val="1"/>
+      <w:numFmt w:val="decimal"/>
+      <w:isLgl/>
+      <w:lvlText w:val="%1.%2.%3"/>
+      <w:lvlJc w:val="left"/>
+      <w:pPr>
+        <w:ind w:left="2520" w:hanging="720"/>
+      </w:pPr>
+      <w:rPr>
+        <w:rFonts w:hint="default"/>
+      </w:rPr>
+    </w:lvl>
+    <w:lvl w:ilvl="3">
+      <w:start w:val="1"/>
+      <w:numFmt w:val="decimal"/>
+      <w:isLgl/>
+      <w:lvlText w:val="%1.%2.%3.%4"/>
+      <w:lvlJc w:val="left"/>
+      <w:pPr>
+        <w:ind w:left="3240" w:hanging="720"/>
+      </w:pPr>
+      <w:rPr>
+        <w:rFonts w:hint="default"/>
+      </w:rPr>
+    </w:lvl>
+    <w:lvl w:ilvl="4">
+      <w:start w:val="1"/>
+      <w:numFmt w:val="decimal"/>
+      <w:isLgl/>
+      <w:lvlText w:val="%1.%2.%3.%4.%5"/>
+      <w:lvlJc w:val="left"/>
+      <w:pPr>
+        <w:ind w:left="3960" w:hanging="720"/>
+      </w:pPr>
+      <w:rPr>
+        <w:rFonts w:hint="default"/>
+      </w:rPr>
+    </w:lvl>
+    <w:lvl w:ilvl="5">
+      <w:start w:val="1"/>
+      <w:numFmt w:val="decimal"/>
+      <w:isLgl/>
+      <w:lvlText w:val="%1.%2.%3.%4.%5.%6"/>
+      <w:lvlJc w:val="left"/>
+      <w:pPr>
+        <w:ind w:left="5040" w:hanging="1080"/>
+      </w:pPr>
+      <w:rPr>
+        <w:rFonts w:hint="default"/>
+      </w:rPr>
+    </w:lvl>
+    <w:lvl w:ilvl="6">
+      <w:start w:val="1"/>
+      <w:numFmt w:val="decimal"/>
+      <w:isLgl/>
+      <w:lvlText w:val="%1.%2.%3.%4.%5.%6.%7"/>
+      <w:lvlJc w:val="left"/>
+      <w:pPr>
+        <w:ind w:left="5760" w:hanging="1080"/>
+      </w:pPr>
+      <w:rPr>
+        <w:rFonts w:hint="default"/>
+      </w:rPr>
+    </w:lvl>
+    <w:lvl w:ilvl="7">
+      <w:start w:val="1"/>
+      <w:numFmt w:val="decimal"/>
+      <w:isLgl/>
+      <w:lvlText w:val="%1.%2.%3.%4.%5.%6.%7.%8"/>
+      <w:lvlJc w:val="left"/>
+      <w:pPr>
+        <w:ind w:left="6840" w:hanging="1440"/>
+      </w:pPr>
+      <w:rPr>
+        <w:rFonts w:hint="default"/>
+      </w:rPr>
+    </w:lvl>
+    <w:lvl w:ilvl="8">
+      <w:start w:val="1"/>
+      <w:numFmt w:val="decimal"/>
+      <w:isLgl/>
+      <w:lvlText w:val="%1.%2.%3.%4.%5.%6.%7.%8.%9"/>
+      <w:lvlJc w:val="left"/>
+      <w:pPr>
+        <w:ind w:left="7560" w:hanging="1440"/>
+      </w:pPr>
+      <w:rPr>
+        <w:rFonts w:hint="default"/>
+      </w:rPr>
+    </w:lvl>
+  </w:abstractNum>
+  <w:num w:numId="1">
+    <w:abstractNumId w:val="0"/>
+  </w:num>
+</w:numbering>
 </file>
 
 <file path=word/styles.xml><?xml version="1.0" encoding="utf-8"?>
@@ -151,7 +427,7 @@
     <w:lsdException w:name="Closing" w:semiHidden="1" w:unhideWhenUsed="1"/>
     <w:lsdException w:name="Signature" w:semiHidden="1" w:unhideWhenUsed="1"/>
     <w:lsdException w:name="Default Paragraph Font" w:semiHidden="1" w:uiPriority="1" w:unhideWhenUsed="1"/>
-    <w:lsdException w:name="Body Text" w:semiHidden="1" w:unhideWhenUsed="1"/>
+    <w:lsdException w:name="Body Text" w:semiHidden="1" w:unhideWhenUsed="1" w:qFormat="1"/>
     <w:lsdException w:name="Body Text Indent" w:semiHidden="1" w:unhideWhenUsed="1"/>
     <w:lsdException w:name="List Continue" w:semiHidden="1" w:unhideWhenUsed="1"/>
     <w:lsdException w:name="List Continue 2" w:semiHidden="1" w:unhideWhenUsed="1"/>
@@ -493,6 +769,81 @@
     <w:semiHidden/>
     <w:unhideWhenUsed/>
   </w:style>
+  <w:style w:type="paragraph" w:styleId="Header">
+    <w:name w:val="header"/>
+    <w:basedOn w:val="Normal"/>
+    <w:link w:val="HeaderChar"/>
+    <w:uiPriority w:val="99"/>
+    <w:unhideWhenUsed/>
+    <w:rsid w:val="00852BC4"/>
+    <w:pPr>
+      <w:tabs>
+        <w:tab w:val="center" w:pos="4819"/>
+        <w:tab w:val="right" w:pos="9639"/>
+      </w:tabs>
+      <w:spacing w:after="0" w:line="240" w:lineRule="auto"/>
+    </w:pPr>
+  </w:style>
+  <w:style w:type="character" w:customStyle="1" w:styleId="HeaderChar">
+    <w:name w:val="Header Char"/>
+    <w:basedOn w:val="DefaultParagraphFont"/>
+    <w:link w:val="Header"/>
+    <w:uiPriority w:val="99"/>
+    <w:rsid w:val="00852BC4"/>
+  </w:style>
+  <w:style w:type="paragraph" w:styleId="Footer">
+    <w:name w:val="footer"/>
+    <w:basedOn w:val="Normal"/>
+    <w:link w:val="FooterChar"/>
+    <w:uiPriority w:val="99"/>
+    <w:unhideWhenUsed/>
+    <w:rsid w:val="00852BC4"/>
+    <w:pPr>
+      <w:tabs>
+        <w:tab w:val="center" w:pos="4819"/>
+        <w:tab w:val="right" w:pos="9639"/>
+      </w:tabs>
+      <w:spacing w:after="0" w:line="240" w:lineRule="auto"/>
+    </w:pPr>
+  </w:style>
+  <w:style w:type="character" w:customStyle="1" w:styleId="FooterChar">
+    <w:name w:val="Footer Char"/>
+    <w:basedOn w:val="DefaultParagraphFont"/>
+    <w:link w:val="Footer"/>
+    <w:uiPriority w:val="99"/>
+    <w:rsid w:val="00852BC4"/>
+  </w:style>
+  <w:style w:type="paragraph" w:styleId="BodyText">
+    <w:name w:val="Body Text"/>
+    <w:link w:val="BodyTextChar"/>
+    <w:uiPriority w:val="99"/>
+    <w:unhideWhenUsed/>
+    <w:qFormat/>
+    <w:rsid w:val="00852BC4"/>
+    <w:pPr>
+      <w:keepLines/>
+      <w:spacing w:after="120" w:line="240" w:lineRule="auto"/>
+    </w:pPr>
+    <w:rPr>
+      <w:rFonts w:ascii="Trebuchet MS" w:eastAsiaTheme="minorEastAsia" w:hAnsi="Trebuchet MS"/>
+      <w:color w:val="464547"/>
+      <w:sz w:val="20"/>
+      <w:lang w:val="en-US"/>
+    </w:rPr>
+  </w:style>
+  <w:style w:type="character" w:customStyle="1" w:styleId="BodyTextChar">
+    <w:name w:val="Body Text Char"/>
+    <w:basedOn w:val="DefaultParagraphFont"/>
+    <w:link w:val="BodyText"/>
+    <w:uiPriority w:val="99"/>
+    <w:rsid w:val="00852BC4"/>
+    <w:rPr>
+      <w:rFonts w:ascii="Trebuchet MS" w:eastAsiaTheme="minorEastAsia" w:hAnsi="Trebuchet MS"/>
+      <w:color w:val="464547"/>
+      <w:sz w:val="20"/>
+      <w:lang w:val="en-US"/>
+    </w:rPr>
+  </w:style>
 </w:styles>
 </file>
 

</xml_diff>